<commit_message>
readme updates, add more sop sample
</commit_message>
<xml_diff>
--- a/README.docx
+++ b/README.docx
@@ -87,7 +87,7 @@
         <w:pStyle w:val="FirstParagraph"/>
       </w:pPr>
       <w:r>
-        <w:t xml:space="preserve">As research lab usually has their own set of SOP to conduct experiments, a tool to extract metadata from an editable document (e.g., DOCX) would be handy. The metadata is helpful in documenting the research and hence improves the reproducibility of the conducted research. To enable the metadata extraction, the SOP should follow some annotation rules (described later below).</w:t>
+        <w:t xml:space="preserve">As research group usually has its own set of SOP to conduct experiments, a tool to extract metadata from an editable document (e.g., DOCX) would be handy. The metadata is helpful in documenting the research and hence improves the reproducibility of the conducted research. To enable the metadata extraction, the SOP should follow some annotation rules (described later below).</w:t>
       </w:r>
     </w:p>
     <w:bookmarkEnd w:id="21"/>
@@ -2124,16 +2124,73 @@
     </w:p>
     <w:bookmarkEnd w:id="25"/>
     <w:bookmarkEnd w:id="26"/>
-    <w:bookmarkStart w:id="29" w:name="constraints-and-recommendations"/>
+    <w:bookmarkStart w:id="27" w:name="document-validation"/>
     <w:p>
       <w:pPr>
         <w:pStyle w:val="Heading1"/>
       </w:pPr>
       <w:r>
+        <w:t xml:space="preserve">Document validation</w:t>
+      </w:r>
+      <w:r>
+        <w:t xml:space="preserve"> </w:t>
+      </w:r>
+    </w:p>
+    <w:p>
+      <w:pPr>
+        <w:pStyle w:val="FirstParagraph"/>
+      </w:pPr>
+      <w:r>
+        <w:t xml:space="preserve">LISTER checks the following problems upon parsing, and report accordingly:</w:t>
+      </w:r>
+    </w:p>
+    <w:p>
+      <w:pPr>
+        <w:numPr>
+          <w:ilvl w:val="0"/>
+          <w:numId w:val="1004"/>
+        </w:numPr>
+      </w:pPr>
+      <w:r>
+        <w:t xml:space="preserve">Orphaned brackets and indicates which line the error is located.</w:t>
+      </w:r>
+    </w:p>
+    <w:p>
+      <w:pPr>
+        <w:numPr>
+          <w:ilvl w:val="0"/>
+          <w:numId w:val="1004"/>
+        </w:numPr>
+      </w:pPr>
+      <w:r>
+        <w:t xml:space="preserve">Mismatched data types for conditionals and iterations.</w:t>
+      </w:r>
+    </w:p>
+    <w:p>
+      <w:pPr>
+        <w:numPr>
+          <w:ilvl w:val="0"/>
+          <w:numId w:val="1004"/>
+        </w:numPr>
+      </w:pPr>
+      <w:r>
+        <w:t xml:space="preserve">Mismatched argument numbers for conditionals and iterations.</w:t>
+      </w:r>
+      <w:r>
+        <w:t xml:space="preserve"> </w:t>
+      </w:r>
+    </w:p>
+    <w:bookmarkEnd w:id="27"/>
+    <w:bookmarkStart w:id="30" w:name="constraints-and-recommendations"/>
+    <w:p>
+      <w:pPr>
+        <w:pStyle w:val="Heading1"/>
+      </w:pPr>
+      <w:r>
         <w:t xml:space="preserve">Constraints and recommendations</w:t>
       </w:r>
     </w:p>
-    <w:bookmarkStart w:id="27" w:name="constraint"/>
+    <w:bookmarkStart w:id="28" w:name="constraint"/>
     <w:p>
       <w:pPr>
         <w:pStyle w:val="Heading2"/>
@@ -2146,7 +2203,7 @@
       <w:pPr>
         <w:numPr>
           <w:ilvl w:val="0"/>
-          <w:numId w:val="1004"/>
+          <w:numId w:val="1005"/>
         </w:numPr>
       </w:pPr>
       <w:r>
@@ -2167,7 +2224,7 @@
       <w:pPr>
         <w:numPr>
           <w:ilvl w:val="0"/>
-          <w:numId w:val="1004"/>
+          <w:numId w:val="1005"/>
         </w:numPr>
       </w:pPr>
       <w:r>
@@ -2178,7 +2235,7 @@
       <w:pPr>
         <w:numPr>
           <w:ilvl w:val="0"/>
-          <w:numId w:val="1004"/>
+          <w:numId w:val="1005"/>
         </w:numPr>
       </w:pPr>
       <w:r>
@@ -2192,7 +2249,7 @@
       <w:pPr>
         <w:numPr>
           <w:ilvl w:val="0"/>
-          <w:numId w:val="1004"/>
+          <w:numId w:val="1005"/>
         </w:numPr>
       </w:pPr>
       <w:r>
@@ -2213,15 +2270,15 @@
       <w:pPr>
         <w:numPr>
           <w:ilvl w:val="0"/>
-          <w:numId w:val="1004"/>
+          <w:numId w:val="1005"/>
         </w:numPr>
       </w:pPr>
       <w:r>
         <w:t xml:space="preserve">Comments are currently not yet extracted in the parser's output but it is already parsed in the background - still need to find a way how to simplify the data serialization.</w:t>
       </w:r>
     </w:p>
-    <w:bookmarkEnd w:id="27"/>
-    <w:bookmarkStart w:id="28" w:name="recommendations"/>
+    <w:bookmarkEnd w:id="28"/>
+    <w:bookmarkStart w:id="29" w:name="recommendations"/>
     <w:p>
       <w:pPr>
         <w:pStyle w:val="Heading2"/>
@@ -2234,7 +2291,7 @@
       <w:pPr>
         <w:numPr>
           <w:ilvl w:val="0"/>
-          <w:numId w:val="1005"/>
+          <w:numId w:val="1006"/>
         </w:numPr>
       </w:pPr>
       <w:r>
@@ -2284,7 +2341,7 @@
       <w:pPr>
         <w:numPr>
           <w:ilvl w:val="0"/>
-          <w:numId w:val="1005"/>
+          <w:numId w:val="1006"/>
         </w:numPr>
       </w:pPr>
       <w:r>
@@ -2343,7 +2400,7 @@
       <w:pPr>
         <w:numPr>
           <w:ilvl w:val="0"/>
-          <w:numId w:val="1005"/>
+          <w:numId w:val="1006"/>
         </w:numPr>
       </w:pPr>
       <w:r>
@@ -2360,9 +2417,9 @@
         <w:t xml:space="preserve">: Discard step numbering on an empty line/section - or implement specific step numbering functionality).</w:t>
       </w:r>
     </w:p>
-    <w:bookmarkEnd w:id="28"/>
     <w:bookmarkEnd w:id="29"/>
-    <w:bookmarkStart w:id="30" w:name="running-the-parser"/>
+    <w:bookmarkEnd w:id="30"/>
+    <w:bookmarkStart w:id="31" w:name="running-the-parser"/>
     <w:p>
       <w:pPr>
         <w:pStyle w:val="Heading1"/>
@@ -2375,7 +2432,7 @@
       <w:pPr>
         <w:numPr>
           <w:ilvl w:val="0"/>
-          <w:numId w:val="1006"/>
+          <w:numId w:val="1007"/>
         </w:numPr>
       </w:pPr>
       <w:r>
@@ -2386,29 +2443,29 @@
       <w:pPr>
         <w:numPr>
           <w:ilvl w:val="0"/>
-          <w:numId w:val="1006"/>
-        </w:numPr>
-      </w:pPr>
-      <w:r>
-        <w:t xml:space="preserve">Change the input directory/file name in the python script (2nd last line).</w:t>
-      </w:r>
-    </w:p>
-    <w:p>
-      <w:pPr>
-        <w:numPr>
-          <w:ilvl w:val="0"/>
-          <w:numId w:val="1006"/>
-        </w:numPr>
-      </w:pPr>
-      <w:r>
-        <w:t xml:space="preserve">Change the output directory/filename (last line).</w:t>
-      </w:r>
-    </w:p>
-    <w:p>
-      <w:pPr>
-        <w:numPr>
-          <w:ilvl w:val="0"/>
-          <w:numId w:val="1006"/>
+          <w:numId w:val="1007"/>
+        </w:numPr>
+      </w:pPr>
+      <w:r>
+        <w:t xml:space="preserve">Change the input directory/file name in the python script (2nd last line). - check ´# ADJUST INPUT/OUTPUT FILE HERE´ in the code.</w:t>
+      </w:r>
+    </w:p>
+    <w:p>
+      <w:pPr>
+        <w:numPr>
+          <w:ilvl w:val="0"/>
+          <w:numId w:val="1007"/>
+        </w:numPr>
+      </w:pPr>
+      <w:r>
+        <w:t xml:space="preserve">Change the output directory/filename (last line). - check ´# ADJUST INPUT/OUTPUT FILE HERE´ in the code.</w:t>
+      </w:r>
+    </w:p>
+    <w:p>
+      <w:pPr>
+        <w:numPr>
+          <w:ilvl w:val="0"/>
+          <w:numId w:val="1007"/>
         </w:numPr>
       </w:pPr>
       <w:r>
@@ -2418,13 +2475,136 @@
         <w:t xml:space="preserve"> </w:t>
       </w:r>
     </w:p>
-    <w:bookmarkEnd w:id="30"/>
-    <w:bookmarkStart w:id="31" w:name="further-plans"/>
+    <w:bookmarkEnd w:id="31"/>
+    <w:bookmarkStart w:id="32" w:name="open-for-discussion"/>
     <w:p>
       <w:pPr>
         <w:pStyle w:val="Heading1"/>
       </w:pPr>
       <w:r>
+        <w:t xml:space="preserve">Open for discussion</w:t>
+      </w:r>
+    </w:p>
+    <w:p>
+      <w:pPr>
+        <w:numPr>
+          <w:ilvl w:val="0"/>
+          <w:numId w:val="1008"/>
+        </w:numPr>
+      </w:pPr>
+      <w:r>
+        <w:t xml:space="preserve">Comments serialization, as well as representing and structuring comments in the output file.</w:t>
+      </w:r>
+    </w:p>
+    <w:p>
+      <w:pPr>
+        <w:numPr>
+          <w:ilvl w:val="0"/>
+          <w:numId w:val="1008"/>
+        </w:numPr>
+      </w:pPr>
+      <w:r>
+        <w:t xml:space="preserve">The necessity of supporting substeps parsing and serialization.</w:t>
+      </w:r>
+    </w:p>
+    <w:p>
+      <w:pPr>
+        <w:numPr>
+          <w:ilvl w:val="0"/>
+          <w:numId w:val="1008"/>
+        </w:numPr>
+      </w:pPr>
+      <w:r>
+        <w:t xml:space="preserve">Support for plain text format.</w:t>
+      </w:r>
+    </w:p>
+    <w:p>
+      <w:pPr>
+        <w:numPr>
+          <w:ilvl w:val="0"/>
+          <w:numId w:val="1008"/>
+        </w:numPr>
+      </w:pPr>
+      <w:r>
+        <w:t xml:space="preserve">Support for markdown:</w:t>
+      </w:r>
+      <w:r>
+        <w:t xml:space="preserve"> </w:t>
+      </w:r>
+    </w:p>
+    <w:p>
+      <w:pPr>
+        <w:numPr>
+          <w:ilvl w:val="1"/>
+          <w:numId w:val="1009"/>
+        </w:numPr>
+      </w:pPr>
+      <w:r>
+        <w:t xml:space="preserve">This will require redesign on how the text should be annotated, as the bracketing method will break (or requires a lot of metacharacters).</w:t>
+      </w:r>
+    </w:p>
+    <w:p>
+      <w:pPr>
+        <w:numPr>
+          <w:ilvl w:val="1"/>
+          <w:numId w:val="1009"/>
+        </w:numPr>
+      </w:pPr>
+      <w:r>
+        <w:t xml:space="preserve">On the plus side, MD is supported by eLabFTW, and since it is a non binary file, the changes can be tracked on version control system.</w:t>
+      </w:r>
+    </w:p>
+    <w:p>
+      <w:pPr>
+        <w:numPr>
+          <w:ilvl w:val="0"/>
+          <w:numId w:val="1008"/>
+        </w:numPr>
+      </w:pPr>
+      <w:r>
+        <w:t xml:space="preserve">Maintaining information in the form of images, tables, figures etc.</w:t>
+      </w:r>
+    </w:p>
+    <w:p>
+      <w:pPr>
+        <w:numPr>
+          <w:ilvl w:val="0"/>
+          <w:numId w:val="1008"/>
+        </w:numPr>
+      </w:pPr>
+      <w:r>
+        <w:t xml:space="preserve">Integration with eLabFTW.</w:t>
+      </w:r>
+    </w:p>
+    <w:p>
+      <w:pPr>
+        <w:numPr>
+          <w:ilvl w:val="0"/>
+          <w:numId w:val="1008"/>
+        </w:numPr>
+      </w:pPr>
+      <w:r>
+        <w:t xml:space="preserve">Whether integration with SWATE and ARC is feasible.</w:t>
+      </w:r>
+    </w:p>
+    <w:p>
+      <w:pPr>
+        <w:numPr>
+          <w:ilvl w:val="0"/>
+          <w:numId w:val="1008"/>
+        </w:numPr>
+      </w:pPr>
+      <w:r>
+        <w:t xml:space="preserve">Creating ontology terms from collected SOPs, and linking the keys with the ontologies.</w:t>
+      </w:r>
+    </w:p>
+    <w:bookmarkEnd w:id="32"/>
+    <w:bookmarkStart w:id="33" w:name="further-plans"/>
+    <w:p>
+      <w:pPr>
+        <w:pStyle w:val="Heading1"/>
+      </w:pPr>
+      <w:r>
         <w:t xml:space="preserve">Further plans</w:t>
       </w:r>
     </w:p>
@@ -2432,7 +2612,7 @@
       <w:pPr>
         <w:numPr>
           <w:ilvl w:val="0"/>
-          <w:numId w:val="1007"/>
+          <w:numId w:val="1010"/>
         </w:numPr>
       </w:pPr>
       <w:r>
@@ -2443,7 +2623,7 @@
       <w:pPr>
         <w:numPr>
           <w:ilvl w:val="0"/>
-          <w:numId w:val="1007"/>
+          <w:numId w:val="1010"/>
         </w:numPr>
       </w:pPr>
       <w:r>
@@ -2454,7 +2634,7 @@
       <w:pPr>
         <w:numPr>
           <w:ilvl w:val="0"/>
-          <w:numId w:val="1007"/>
+          <w:numId w:val="1010"/>
         </w:numPr>
       </w:pPr>
       <w:r>
@@ -2465,14 +2645,14 @@
       <w:pPr>
         <w:numPr>
           <w:ilvl w:val="0"/>
-          <w:numId w:val="1007"/>
+          <w:numId w:val="1010"/>
         </w:numPr>
       </w:pPr>
       <w:r>
         <w:t xml:space="preserve">Align the used keys with terms from an ontology, or if the term does not exist, create a new term by extending an ontology or creating a term within a new ontology.</w:t>
       </w:r>
     </w:p>
-    <w:bookmarkEnd w:id="31"/>
+    <w:bookmarkEnd w:id="33"/>
     <w:sectPr/>
   </w:body>
 </w:document>
@@ -2759,6 +2939,9 @@
     <w:abstractNumId w:val="991"/>
   </w:num>
   <w:num w:numId="1006">
+    <w:abstractNumId w:val="991"/>
+  </w:num>
+  <w:num w:numId="1007">
     <w:abstractNumId w:val="99411"/>
     <w:lvlOverride w:ilvl="0">
       <w:startOverride w:val="1"/>
@@ -2788,7 +2971,67 @@
       <w:startOverride w:val="1"/>
     </w:lvlOverride>
   </w:num>
-  <w:num w:numId="1007">
+  <w:num w:numId="1008">
+    <w:abstractNumId w:val="99411"/>
+    <w:lvlOverride w:ilvl="0">
+      <w:startOverride w:val="1"/>
+    </w:lvlOverride>
+    <w:lvlOverride w:ilvl="1">
+      <w:startOverride w:val="1"/>
+    </w:lvlOverride>
+    <w:lvlOverride w:ilvl="2">
+      <w:startOverride w:val="1"/>
+    </w:lvlOverride>
+    <w:lvlOverride w:ilvl="3">
+      <w:startOverride w:val="1"/>
+    </w:lvlOverride>
+    <w:lvlOverride w:ilvl="4">
+      <w:startOverride w:val="1"/>
+    </w:lvlOverride>
+    <w:lvlOverride w:ilvl="5">
+      <w:startOverride w:val="1"/>
+    </w:lvlOverride>
+    <w:lvlOverride w:ilvl="6">
+      <w:startOverride w:val="1"/>
+    </w:lvlOverride>
+    <w:lvlOverride w:ilvl="7">
+      <w:startOverride w:val="1"/>
+    </w:lvlOverride>
+    <w:lvlOverride w:ilvl="8">
+      <w:startOverride w:val="1"/>
+    </w:lvlOverride>
+  </w:num>
+  <w:num w:numId="1009">
+    <w:abstractNumId w:val="99411"/>
+    <w:lvlOverride w:ilvl="0">
+      <w:startOverride w:val="1"/>
+    </w:lvlOverride>
+    <w:lvlOverride w:ilvl="1">
+      <w:startOverride w:val="1"/>
+    </w:lvlOverride>
+    <w:lvlOverride w:ilvl="2">
+      <w:startOverride w:val="1"/>
+    </w:lvlOverride>
+    <w:lvlOverride w:ilvl="3">
+      <w:startOverride w:val="1"/>
+    </w:lvlOverride>
+    <w:lvlOverride w:ilvl="4">
+      <w:startOverride w:val="1"/>
+    </w:lvlOverride>
+    <w:lvlOverride w:ilvl="5">
+      <w:startOverride w:val="1"/>
+    </w:lvlOverride>
+    <w:lvlOverride w:ilvl="6">
+      <w:startOverride w:val="1"/>
+    </w:lvlOverride>
+    <w:lvlOverride w:ilvl="7">
+      <w:startOverride w:val="1"/>
+    </w:lvlOverride>
+    <w:lvlOverride w:ilvl="8">
+      <w:startOverride w:val="1"/>
+    </w:lvlOverride>
+  </w:num>
+  <w:num w:numId="1010">
     <w:abstractNumId w:val="99411"/>
     <w:lvlOverride w:ilvl="0">
       <w:startOverride w:val="1"/>

</xml_diff>

<commit_message>
edit readme for k/v comment
</commit_message>
<xml_diff>
--- a/README.docx
+++ b/README.docx
@@ -603,7 +603,7 @@
               <w:t xml:space="preserve"> </w:t>
             </w:r>
             <w:r>
-              <w:t xml:space="preserve">are allowed within the key, represented within regular brackets after the pipe symbol.</w:t>
+              <w:t xml:space="preserve">are allowed within the key, represented within regular brackets after the pipe symbol. Comment can be placed both/either before and/or after key and/or value.</w:t>
             </w:r>
             <w:r>
               <w:t xml:space="preserve"> </w:t>
@@ -629,6 +629,36 @@
             </w:pPr>
             <w:r>
               <w:t xml:space="preserve">{value|(</w:t>
+            </w:r>
+            <w:r>
+              <w:rPr>
+                <w:iCs/>
+                <w:i/>
+              </w:rPr>
+              <w:t xml:space="preserve">comment</w:t>
+            </w:r>
+            <w:r>
+              <w:t xml:space="preserve">) key} or {value (</w:t>
+            </w:r>
+            <w:r>
+              <w:rPr>
+                <w:iCs/>
+                <w:i/>
+              </w:rPr>
+              <w:t xml:space="preserve">comment</w:t>
+            </w:r>
+            <w:r>
+              <w:t xml:space="preserve">)|key} or {value (</w:t>
+            </w:r>
+            <w:r>
+              <w:rPr>
+                <w:iCs/>
+                <w:i/>
+              </w:rPr>
+              <w:t xml:space="preserve">comment</w:t>
+            </w:r>
+            <w:r>
+              <w:t xml:space="preserve">)|(</w:t>
             </w:r>
             <w:r>
               <w:rPr>
@@ -2596,6 +2626,17 @@
       </w:pPr>
       <w:r>
         <w:t xml:space="preserve">Creating ontology terms from collected SOPs, and linking the keys with the ontologies.</w:t>
+      </w:r>
+    </w:p>
+    <w:p>
+      <w:pPr>
+        <w:numPr>
+          <w:ilvl w:val="0"/>
+          <w:numId w:val="1008"/>
+        </w:numPr>
+      </w:pPr>
+      <w:r>
+        <w:t xml:space="preserve">How step number should be counted, e.g., should it be restarted from 1 after a new section.</w:t>
       </w:r>
     </w:p>
     <w:bookmarkEnd w:id="32"/>

</xml_diff>